<commit_message>
change 4 and 5 lab
</commit_message>
<xml_diff>
--- a/5 lab/lab 5.docx
+++ b/5 lab/lab 5.docx
@@ -1193,9 +1193,9 @@
         </w:rPr>
         <w:drawing>
           <wp:inline distT="0" distB="0" distL="0" distR="0">
-            <wp:extent cx="5940425" cy="3788986"/>
-            <wp:effectExtent l="0" t="0" r="3175" b="2540"/>
-            <wp:docPr id="2" name="Рисунок 2" descr="O:\4.png"/>
+            <wp:extent cx="5940425" cy="3788231"/>
+            <wp:effectExtent l="0" t="0" r="3175" b="3175"/>
+            <wp:docPr id="1" name="Рисунок 1" descr="O:\6.png"/>
             <wp:cNvGraphicFramePr>
               <a:graphicFrameLocks xmlns:a="http://schemas.openxmlformats.org/drawingml/2006/main" noChangeAspect="1"/>
             </wp:cNvGraphicFramePr>
@@ -1203,7 +1203,7 @@
               <a:graphicData uri="http://schemas.openxmlformats.org/drawingml/2006/picture">
                 <pic:pic xmlns:pic="http://schemas.openxmlformats.org/drawingml/2006/picture">
                   <pic:nvPicPr>
-                    <pic:cNvPr id="0" name="Picture 1" descr="O:\4.png"/>
+                    <pic:cNvPr id="0" name="Picture 1" descr="O:\6.png"/>
                     <pic:cNvPicPr>
                       <a:picLocks noChangeAspect="1" noChangeArrowheads="1"/>
                     </pic:cNvPicPr>
@@ -1224,7 +1224,7 @@
                   <pic:spPr bwMode="auto">
                     <a:xfrm>
                       <a:off x="0" y="0"/>
-                      <a:ext cx="5940425" cy="3788986"/>
+                      <a:ext cx="5940425" cy="3788231"/>
                     </a:xfrm>
                     <a:prstGeom prst="rect">
                       <a:avLst/>
@@ -1282,9 +1282,9 @@
         <w:lastRenderedPageBreak/>
         <w:drawing>
           <wp:inline distT="0" distB="0" distL="0" distR="0">
-            <wp:extent cx="9052560" cy="6965383"/>
-            <wp:effectExtent l="0" t="0" r="0" b="6985"/>
-            <wp:docPr id="4" name="Рисунок 4" descr="O:\5.png"/>
+            <wp:extent cx="9021935" cy="6941820"/>
+            <wp:effectExtent l="0" t="0" r="8255" b="0"/>
+            <wp:docPr id="3" name="Рисунок 3" descr="O:\7.png"/>
             <wp:cNvGraphicFramePr>
               <a:graphicFrameLocks xmlns:a="http://schemas.openxmlformats.org/drawingml/2006/main" noChangeAspect="1"/>
             </wp:cNvGraphicFramePr>
@@ -1292,7 +1292,7 @@
               <a:graphicData uri="http://schemas.openxmlformats.org/drawingml/2006/picture">
                 <pic:pic xmlns:pic="http://schemas.openxmlformats.org/drawingml/2006/picture">
                   <pic:nvPicPr>
-                    <pic:cNvPr id="0" name="Picture 2" descr="O:\5.png"/>
+                    <pic:cNvPr id="0" name="Picture 2" descr="O:\7.png"/>
                     <pic:cNvPicPr>
                       <a:picLocks noChangeAspect="1" noChangeArrowheads="1"/>
                     </pic:cNvPicPr>
@@ -1313,7 +1313,7 @@
                   <pic:spPr bwMode="auto">
                     <a:xfrm>
                       <a:off x="0" y="0"/>
-                      <a:ext cx="9054526" cy="6966896"/>
+                      <a:ext cx="9025705" cy="6944721"/>
                     </a:xfrm>
                     <a:prstGeom prst="rect">
                       <a:avLst/>

</xml_diff>

<commit_message>
change diagram of classes
</commit_message>
<xml_diff>
--- a/5 lab/lab 5.docx
+++ b/5 lab/lab 5.docx
@@ -1282,9 +1282,9 @@
         <w:lastRenderedPageBreak/>
         <w:drawing>
           <wp:inline distT="0" distB="0" distL="0" distR="0">
-            <wp:extent cx="9021935" cy="6941820"/>
-            <wp:effectExtent l="0" t="0" r="8255" b="0"/>
-            <wp:docPr id="3" name="Рисунок 3" descr="O:\7.png"/>
+            <wp:extent cx="8966200" cy="6900838"/>
+            <wp:effectExtent l="0" t="0" r="6350" b="0"/>
+            <wp:docPr id="2" name="Рисунок 2" descr="O:\8.png"/>
             <wp:cNvGraphicFramePr>
               <a:graphicFrameLocks xmlns:a="http://schemas.openxmlformats.org/drawingml/2006/main" noChangeAspect="1"/>
             </wp:cNvGraphicFramePr>
@@ -1292,7 +1292,7 @@
               <a:graphicData uri="http://schemas.openxmlformats.org/drawingml/2006/picture">
                 <pic:pic xmlns:pic="http://schemas.openxmlformats.org/drawingml/2006/picture">
                   <pic:nvPicPr>
-                    <pic:cNvPr id="0" name="Picture 2" descr="O:\7.png"/>
+                    <pic:cNvPr id="0" name="Picture 1" descr="O:\8.png"/>
                     <pic:cNvPicPr>
                       <a:picLocks noChangeAspect="1" noChangeArrowheads="1"/>
                     </pic:cNvPicPr>
@@ -1313,7 +1313,7 @@
                   <pic:spPr bwMode="auto">
                     <a:xfrm>
                       <a:off x="0" y="0"/>
-                      <a:ext cx="9025705" cy="6944721"/>
+                      <a:ext cx="8968981" cy="6902978"/>
                     </a:xfrm>
                     <a:prstGeom prst="rect">
                       <a:avLst/>

</xml_diff>